<commit_message>
Fichiers Saison 24 (pages web non-créées)
</commit_message>
<xml_diff>
--- a/Documentation/Procès verbal 2025-09-03.docx
+++ b/Documentation/Procès verbal 2025-09-03.docx
@@ -1,6 +1,6 @@
 
 <file path=word/document.xml><?xml version="1.0" encoding="utf-8"?>
-<w:document xmlns:wpc="http://schemas.microsoft.com/office/word/2010/wordprocessingCanvas" xmlns:cx="http://schemas.microsoft.com/office/drawing/2014/chartex" xmlns:cx1="http://schemas.microsoft.com/office/drawing/2015/9/8/chartex" xmlns:cx2="http://schemas.microsoft.com/office/drawing/2015/10/21/chartex" xmlns:cx3="http://schemas.microsoft.com/office/drawing/2016/5/9/chartex" xmlns:cx4="http://schemas.microsoft.com/office/drawing/2016/5/10/chartex" xmlns:cx5="http://schemas.microsoft.com/office/drawing/2016/5/11/chartex" xmlns:cx6="http://schemas.microsoft.com/office/drawing/2016/5/12/chartex" xmlns:cx7="http://schemas.microsoft.com/office/drawing/2016/5/13/chartex" xmlns:cx8="http://schemas.microsoft.com/office/drawing/2016/5/14/chartex" xmlns:mc="http://schemas.openxmlformats.org/markup-compatibility/2006" xmlns:aink="http://schemas.microsoft.com/office/drawing/2016/ink" xmlns:am3d="http://schemas.microsoft.com/office/drawing/2017/model3d" xmlns:o="urn:schemas-microsoft-com:office:office" xmlns:oel="http://schemas.microsoft.com/office/2019/extlst" xmlns:r="http://schemas.openxmlformats.org/officeDocument/2006/relationships" xmlns:m="http://schemas.openxmlformats.org/officeDocument/2006/math" xmlns:v="urn:schemas-microsoft-com:vml" xmlns:wp14="http://schemas.microsoft.com/office/word/2010/wordprocessingDrawing" xmlns:wp="http://schemas.openxmlformats.org/drawingml/2006/wordprocessingDrawing" xmlns:w10="urn:schemas-microsoft-com:office:word" xmlns:w="http://schemas.openxmlformats.org/wordprocessingml/2006/main" xmlns:w14="http://schemas.microsoft.com/office/word/2010/wordml" xmlns:w15="http://schemas.microsoft.com/office/word/2012/wordml" xmlns:w16cex="http://schemas.microsoft.com/office/word/2018/wordml/cex" xmlns:w16cid="http://schemas.microsoft.com/office/word/2016/wordml/cid" xmlns:w16="http://schemas.microsoft.com/office/word/2018/wordml" xmlns:w16du="http://schemas.microsoft.com/office/word/2023/wordml/word16du" xmlns:w16sdtdh="http://schemas.microsoft.com/office/word/2020/wordml/sdtdatahash" xmlns:w16sdtfl="http://schemas.microsoft.com/office/word/2024/wordml/sdtformatlock" xmlns:w16se="http://schemas.microsoft.com/office/word/2015/wordml/symex" xmlns:wpg="http://schemas.microsoft.com/office/word/2010/wordprocessingGroup" xmlns:wpi="http://schemas.microsoft.com/office/word/2010/wordprocessingInk" xmlns:wne="http://schemas.microsoft.com/office/word/2006/wordml" xmlns:wps="http://schemas.microsoft.com/office/word/2010/wordprocessingShape" mc:Ignorable="w14 w15 w16se w16cid w16 w16cex w16sdtdh w16sdtfl w16du wp14">
+<w:document xmlns:wpc="http://schemas.microsoft.com/office/word/2010/wordprocessingCanvas" xmlns:cx="http://schemas.microsoft.com/office/drawing/2014/chartex" xmlns:cx1="http://schemas.microsoft.com/office/drawing/2015/9/8/chartex" xmlns:cx2="http://schemas.microsoft.com/office/drawing/2015/10/21/chartex" xmlns:cx3="http://schemas.microsoft.com/office/drawing/2016/5/9/chartex" xmlns:cx4="http://schemas.microsoft.com/office/drawing/2016/5/10/chartex" xmlns:cx5="http://schemas.microsoft.com/office/drawing/2016/5/11/chartex" xmlns:cx6="http://schemas.microsoft.com/office/drawing/2016/5/12/chartex" xmlns:cx7="http://schemas.microsoft.com/office/drawing/2016/5/13/chartex" xmlns:cx8="http://schemas.microsoft.com/office/drawing/2016/5/14/chartex" xmlns:mc="http://schemas.openxmlformats.org/markup-compatibility/2006" xmlns:aink="http://schemas.microsoft.com/office/drawing/2016/ink" xmlns:am3d="http://schemas.microsoft.com/office/drawing/2017/model3d" xmlns:o="urn:schemas-microsoft-com:office:office" xmlns:oel="http://schemas.microsoft.com/office/2019/extlst" xmlns:r="http://schemas.openxmlformats.org/officeDocument/2006/relationships" xmlns:m="http://schemas.openxmlformats.org/officeDocument/2006/math" xmlns:v="urn:schemas-microsoft-com:vml" xmlns:wp14="http://schemas.microsoft.com/office/word/2010/wordprocessingDrawing" xmlns:wp="http://schemas.openxmlformats.org/drawingml/2006/wordprocessingDrawing" xmlns:w10="urn:schemas-microsoft-com:office:word" xmlns:w="http://schemas.openxmlformats.org/wordprocessingml/2006/main" xmlns:w14="http://schemas.microsoft.com/office/word/2010/wordml" xmlns:w15="http://schemas.microsoft.com/office/word/2012/wordml" xmlns:w16cex="http://schemas.microsoft.com/office/word/2018/wordml/cex" xmlns:w16cid="http://schemas.microsoft.com/office/word/2016/wordml/cid" xmlns:w16="http://schemas.microsoft.com/office/word/2018/wordml" xmlns:w16sdtdh="http://schemas.microsoft.com/office/word/2020/wordml/sdtdatahash" xmlns:w16se="http://schemas.microsoft.com/office/word/2015/wordml/symex" xmlns:wpg="http://schemas.microsoft.com/office/word/2010/wordprocessingGroup" xmlns:wpi="http://schemas.microsoft.com/office/word/2010/wordprocessingInk" xmlns:wne="http://schemas.microsoft.com/office/word/2006/wordml" xmlns:wps="http://schemas.microsoft.com/office/word/2010/wordprocessingShape" mc:Ignorable="w14 w15 w16se w16cid w16 w16cex w16sdtdh wp14">
   <w:body>
     <w:p>
       <w:pPr>
@@ -296,15 +296,29 @@
       <w:r>
         <w:rPr>
           <w:b/>
-          <w:highlight w:val="yellow"/>
-          <w:lang w:val="fr-CA"/>
-        </w:rPr>
-        <w:t xml:space="preserve">Martin Sirois, Mark Switzer, Stéphane Mongeau, </w:t>
-      </w:r>
-      <w:r>
-        <w:rPr>
-          <w:b/>
-          <w:highlight w:val="yellow"/>
+          <w:lang w:val="fr-CA"/>
+        </w:rPr>
+        <w:t xml:space="preserve">Stéphane </w:t>
+      </w:r>
+      <w:proofErr w:type="spellStart"/>
+      <w:r>
+        <w:rPr>
+          <w:b/>
+          <w:lang w:val="fr-CA"/>
+        </w:rPr>
+        <w:t>Mongeau</w:t>
+      </w:r>
+      <w:proofErr w:type="spellEnd"/>
+      <w:r>
+        <w:rPr>
+          <w:b/>
+          <w:lang w:val="fr-CA"/>
+        </w:rPr>
+        <w:t xml:space="preserve">, </w:t>
+      </w:r>
+      <w:r>
+        <w:rPr>
+          <w:b/>
           <w:lang w:val="fr-CA"/>
         </w:rPr>
         <w:t>Philippe Bérubé</w:t>
@@ -312,7 +326,6 @@
       <w:r>
         <w:rPr>
           <w:b/>
-          <w:highlight w:val="yellow"/>
           <w:lang w:val="fr-CA"/>
         </w:rPr>
         <w:t>, Geneviève Ouellet</w:t>
@@ -320,11 +333,47 @@
       <w:r>
         <w:rPr>
           <w:b/>
-          <w:highlight w:val="yellow"/>
-          <w:lang w:val="fr-CA"/>
-        </w:rPr>
-        <w:t>, Pierre Parent</w:t>
-      </w:r>
+          <w:lang w:val="fr-CA"/>
+        </w:rPr>
+        <w:t xml:space="preserve">, </w:t>
+      </w:r>
+      <w:r>
+        <w:rPr>
+          <w:b/>
+          <w:lang w:val="fr-CA"/>
+        </w:rPr>
+        <w:t>Pierre Parent</w:t>
+      </w:r>
+      <w:r>
+        <w:rPr>
+          <w:b/>
+          <w:lang w:val="fr-CA"/>
+        </w:rPr>
+        <w:t>,</w:t>
+      </w:r>
+      <w:r>
+        <w:rPr>
+          <w:b/>
+          <w:lang w:val="fr-CA"/>
+        </w:rPr>
+        <w:t xml:space="preserve"> Steeve Boisvert, Stéphanie Audet Brazeau, Yves Gilbert, Vincent Hardy, Vincent Parenteau</w:t>
+      </w:r>
+      <w:r>
+        <w:rPr>
+          <w:b/>
+          <w:lang w:val="fr-CA"/>
+        </w:rPr>
+        <w:t xml:space="preserve">, Louise </w:t>
+      </w:r>
+      <w:proofErr w:type="spellStart"/>
+      <w:r>
+        <w:rPr>
+          <w:b/>
+          <w:lang w:val="fr-CA"/>
+        </w:rPr>
+        <w:t>Maheux</w:t>
+      </w:r>
+      <w:proofErr w:type="spellEnd"/>
     </w:p>
     <w:p>
       <w:pPr>
@@ -519,6 +568,26 @@
         <w:rPr>
           <w:lang w:val="fr-CA"/>
         </w:rPr>
+        <w:t xml:space="preserve"> Il semble que les joueurs pourront aussi jouer via </w:t>
+      </w:r>
+      <w:proofErr w:type="spellStart"/>
+      <w:r>
+        <w:rPr>
+          <w:lang w:val="fr-CA"/>
+        </w:rPr>
+        <w:t>la</w:t>
+      </w:r>
+      <w:proofErr w:type="spellEnd"/>
+      <w:r>
+        <w:rPr>
+          <w:lang w:val="fr-CA"/>
+        </w:rPr>
+        <w:t xml:space="preserve"> ZO, mais que l’animateur ne pourra pas le faire.</w:t>
+      </w:r>
+      <w:r>
+        <w:rPr>
+          <w:lang w:val="fr-CA"/>
+        </w:rPr>
         <w:t xml:space="preserve"> </w:t>
       </w:r>
       <w:r>
@@ -711,7 +780,19 @@
         <w:rPr>
           <w:lang w:val="fr-CA"/>
         </w:rPr>
-        <w:t>Les pages des saisons précédentes seront mises petit à petit sur le site web.</w:t>
+        <w:t>Les pages des saisons précédentes ont</w:t>
+      </w:r>
+      <w:r>
+        <w:rPr>
+          <w:lang w:val="fr-CA"/>
+        </w:rPr>
+        <w:t xml:space="preserve"> commencé à être</w:t>
+      </w:r>
+      <w:r>
+        <w:rPr>
+          <w:lang w:val="fr-CA"/>
+        </w:rPr>
+        <w:t xml:space="preserve"> mises sur le site web.</w:t>
       </w:r>
     </w:p>
     <w:p>
@@ -940,7 +1021,6 @@
         <w:rPr>
           <w:lang w:val="fr-CA"/>
         </w:rPr>
-        <w:lastRenderedPageBreak/>
         <w:t>Le nombre de</w:t>
       </w:r>
       <w:r>
@@ -959,7 +1039,7 @@
         <w:rPr>
           <w:lang w:val="fr-CA"/>
         </w:rPr>
-        <w:t xml:space="preserve"> probablement </w:t>
+        <w:t xml:space="preserve"> </w:t>
       </w:r>
       <w:r>
         <w:rPr>
@@ -971,7 +1051,19 @@
         <w:rPr>
           <w:lang w:val="fr-CA"/>
         </w:rPr>
-        <w:t xml:space="preserve">les mercredis. </w:t>
+        <w:t>les mercredis</w:t>
+      </w:r>
+      <w:r>
+        <w:rPr>
+          <w:lang w:val="fr-CA"/>
+        </w:rPr>
+        <w:t xml:space="preserve"> ou les jeudis selon l’accord des deux équipes et de l’animateur</w:t>
+      </w:r>
+      <w:r>
+        <w:rPr>
+          <w:lang w:val="fr-CA"/>
+        </w:rPr>
+        <w:t xml:space="preserve">. </w:t>
       </w:r>
       <w:r>
         <w:rPr>
@@ -1034,25 +1126,7 @@
         <w:rPr>
           <w:lang w:val="fr-CA"/>
         </w:rPr>
-        <w:t>L</w:t>
-      </w:r>
-      <w:r>
-        <w:rPr>
-          <w:lang w:val="fr-CA"/>
-        </w:rPr>
-        <w:t xml:space="preserve">a nouvelle </w:t>
-      </w:r>
-      <w:r>
-        <w:rPr>
-          <w:lang w:val="fr-CA"/>
-        </w:rPr>
-        <w:t xml:space="preserve">interprétation du règlement 2.3 </w:t>
-      </w:r>
-      <w:r>
-        <w:rPr>
-          <w:lang w:val="fr-CA"/>
-        </w:rPr>
-        <w:t>veut que, si le prénom d’un personnage n’est pas demandé dans la question, il n’est plus exigé dans la réponse, même si le nom de famille désigne plus d’une réponse possible</w:t>
+        <w:t>Aucun changement n’a été apporté aux règlements</w:t>
       </w:r>
       <w:r>
         <w:rPr>
@@ -1245,79 +1319,25 @@
           <w:lang w:val="fr-CA"/>
         </w:rPr>
       </w:pPr>
-      <w:r>
-        <w:rPr>
-          <w:lang w:val="fr-CA"/>
-        </w:rPr>
-        <w:t xml:space="preserve">Contrôle : </w:t>
-      </w:r>
-      <w:r>
-        <w:rPr>
-          <w:lang w:val="fr-CA"/>
-        </w:rPr>
-        <w:t xml:space="preserve">l’année choisie pour le contrôle n’a plus besoin de faire partie du </w:t>
-      </w:r>
-      <w:r>
-        <w:rPr>
-          <w:lang w:val="fr-CA"/>
-        </w:rPr>
-        <w:t>20</w:t>
-      </w:r>
-      <w:r>
-        <w:rPr>
-          <w:vertAlign w:val="superscript"/>
-          <w:lang w:val="fr-CA"/>
-        </w:rPr>
-        <w:t>e</w:t>
-      </w:r>
-      <w:r>
-        <w:rPr>
-          <w:lang w:val="fr-CA"/>
-        </w:rPr>
-        <w:t xml:space="preserve"> siècle, </w:t>
-      </w:r>
-      <w:r>
-        <w:rPr>
-          <w:lang w:val="fr-CA"/>
-        </w:rPr>
-        <w:t>en autant qu’elle soit avant 20</w:t>
-      </w:r>
-      <w:r>
-        <w:rPr>
-          <w:lang w:val="fr-CA"/>
-        </w:rPr>
-        <w:t>20</w:t>
-      </w:r>
-      <w:r>
-        <w:rPr>
-          <w:lang w:val="fr-CA"/>
-        </w:rPr>
-        <w:t>. À la limite, une décennie précédant le 19</w:t>
-      </w:r>
-      <w:r>
-        <w:rPr>
-          <w:vertAlign w:val="superscript"/>
-          <w:lang w:val="fr-CA"/>
-        </w:rPr>
-        <w:t>e</w:t>
-      </w:r>
-      <w:r>
-        <w:rPr>
-          <w:lang w:val="fr-CA"/>
-        </w:rPr>
-        <w:t xml:space="preserve"> siècle pourrait être choisie (bien qu’une année aussi lointaine puisse être choisie si elle </w:t>
-      </w:r>
-      <w:r>
-        <w:rPr>
-          <w:lang w:val="fr-CA"/>
-        </w:rPr>
-        <w:t>permet une série intéressante)</w:t>
-      </w:r>
-      <w:r>
-        <w:rPr>
-          <w:lang w:val="fr-CA"/>
-        </w:rPr>
-        <w:t xml:space="preserve"> ou même un siècle (tel qu’on l’a vu la saison dernière)</w:t>
+      <w:proofErr w:type="gramStart"/>
+      <w:r>
+        <w:rPr>
+          <w:lang w:val="fr-CA"/>
+        </w:rPr>
+        <w:t>Suite à une</w:t>
+      </w:r>
+      <w:proofErr w:type="gramEnd"/>
+      <w:r>
+        <w:rPr>
+          <w:lang w:val="fr-CA"/>
+        </w:rPr>
+        <w:t xml:space="preserve"> discussion sur de possibles changements dans les séries, il a été décidé de </w:t>
+      </w:r>
+      <w:r>
+        <w:rPr>
+          <w:lang w:val="fr-CA"/>
+        </w:rPr>
+        <w:t>convertir le Choix pour Choix d’associations : deux associations (4 items à associer à 4 autres items dont un inconnu) de thèmes différents, une association par équipe avec consultation, l’équipe qui tire de l’arrière a le choix de son association</w:t>
       </w:r>
       <w:r>
         <w:rPr>
@@ -1341,20 +1361,20 @@
           <w:lang w:val="fr-CA"/>
         </w:rPr>
       </w:pPr>
+      <w:r>
+        <w:rPr>
+          <w:lang w:val="fr-CA"/>
+        </w:rPr>
+        <w:t xml:space="preserve">Le concept de relais-sacrifice, utilisé dans la LICAM et dans la ligue secondaire (pour les questions de langues et langage) a été présenté. Il a été décidé de ne pas l’utiliser cette </w:t>
+      </w:r>
       <w:proofErr w:type="gramStart"/>
       <w:r>
         <w:rPr>
           <w:lang w:val="fr-CA"/>
         </w:rPr>
-        <w:t>Suite à une</w:t>
+        <w:t>saison</w:t>
       </w:r>
       <w:proofErr w:type="gramEnd"/>
-      <w:r>
-        <w:rPr>
-          <w:lang w:val="fr-CA"/>
-        </w:rPr>
-        <w:t xml:space="preserve"> discussion sur de possibles changements dans les séries, il a été décidé de conserver les mêmes séries que la saison dernière</w:t>
-      </w:r>
       <w:r>
         <w:rPr>
           <w:lang w:val="fr-CA"/>
@@ -1682,6 +1702,12 @@
         </w:rPr>
         <w:t>Choix</w:t>
       </w:r>
+      <w:r>
+        <w:rPr>
+          <w:lang w:val="fr-CA"/>
+        </w:rPr>
+        <w:t xml:space="preserve"> d’associations</w:t>
+      </w:r>
     </w:p>
     <w:p>
       <w:pPr>
@@ -1852,7 +1878,19 @@
         <w:rPr>
           <w:lang w:val="fr-CA"/>
         </w:rPr>
-        <w:t xml:space="preserve"> des pratiques en septembre pour les nouveaux joueurs potentiels (et les anciens pour le camp d’entraînement).</w:t>
+        <w:t xml:space="preserve"> des pratiques en septembre pour les nouveaux joueurs potentiels (et les anciens pour le camp d’entraînement</w:t>
+      </w:r>
+      <w:r>
+        <w:rPr>
+          <w:lang w:val="fr-CA"/>
+        </w:rPr>
+        <w:t xml:space="preserve"> et pour tester la nouvelle série</w:t>
+      </w:r>
+      <w:r>
+        <w:rPr>
+          <w:lang w:val="fr-CA"/>
+        </w:rPr>
+        <w:t>).</w:t>
       </w:r>
     </w:p>
     <w:p>
@@ -2018,7 +2056,13 @@
         <w:rPr>
           <w:lang w:val="fr-CA"/>
         </w:rPr>
-        <w:t>du début de la saison</w:t>
+        <w:t>de la fin</w:t>
+      </w:r>
+      <w:r>
+        <w:rPr>
+          <w:lang w:val="fr-CA"/>
+        </w:rPr>
+        <w:t xml:space="preserve"> de la saison</w:t>
       </w:r>
       <w:r>
         <w:rPr>
@@ -2050,7 +2094,7 @@
 </file>
 
 <file path=word/endnotes.xml><?xml version="1.0" encoding="utf-8"?>
-<w:endnotes xmlns:wpc="http://schemas.microsoft.com/office/word/2010/wordprocessingCanvas" xmlns:cx="http://schemas.microsoft.com/office/drawing/2014/chartex" xmlns:cx1="http://schemas.microsoft.com/office/drawing/2015/9/8/chartex" xmlns:cx2="http://schemas.microsoft.com/office/drawing/2015/10/21/chartex" xmlns:cx3="http://schemas.microsoft.com/office/drawing/2016/5/9/chartex" xmlns:cx4="http://schemas.microsoft.com/office/drawing/2016/5/10/chartex" xmlns:cx5="http://schemas.microsoft.com/office/drawing/2016/5/11/chartex" xmlns:cx6="http://schemas.microsoft.com/office/drawing/2016/5/12/chartex" xmlns:cx7="http://schemas.microsoft.com/office/drawing/2016/5/13/chartex" xmlns:cx8="http://schemas.microsoft.com/office/drawing/2016/5/14/chartex" xmlns:mc="http://schemas.openxmlformats.org/markup-compatibility/2006" xmlns:aink="http://schemas.microsoft.com/office/drawing/2016/ink" xmlns:am3d="http://schemas.microsoft.com/office/drawing/2017/model3d" xmlns:o="urn:schemas-microsoft-com:office:office" xmlns:oel="http://schemas.microsoft.com/office/2019/extlst" xmlns:r="http://schemas.openxmlformats.org/officeDocument/2006/relationships" xmlns:m="http://schemas.openxmlformats.org/officeDocument/2006/math" xmlns:v="urn:schemas-microsoft-com:vml" xmlns:wp14="http://schemas.microsoft.com/office/word/2010/wordprocessingDrawing" xmlns:wp="http://schemas.openxmlformats.org/drawingml/2006/wordprocessingDrawing" xmlns:w10="urn:schemas-microsoft-com:office:word" xmlns:w="http://schemas.openxmlformats.org/wordprocessingml/2006/main" xmlns:w14="http://schemas.microsoft.com/office/word/2010/wordml" xmlns:w15="http://schemas.microsoft.com/office/word/2012/wordml" xmlns:w16cex="http://schemas.microsoft.com/office/word/2018/wordml/cex" xmlns:w16cid="http://schemas.microsoft.com/office/word/2016/wordml/cid" xmlns:w16="http://schemas.microsoft.com/office/word/2018/wordml" xmlns:w16du="http://schemas.microsoft.com/office/word/2023/wordml/word16du" xmlns:w16sdtdh="http://schemas.microsoft.com/office/word/2020/wordml/sdtdatahash" xmlns:w16sdtfl="http://schemas.microsoft.com/office/word/2024/wordml/sdtformatlock" xmlns:w16se="http://schemas.microsoft.com/office/word/2015/wordml/symex" xmlns:wpg="http://schemas.microsoft.com/office/word/2010/wordprocessingGroup" xmlns:wpi="http://schemas.microsoft.com/office/word/2010/wordprocessingInk" xmlns:wne="http://schemas.microsoft.com/office/word/2006/wordml" xmlns:wps="http://schemas.microsoft.com/office/word/2010/wordprocessingShape" mc:Ignorable="w14 w15 w16se w16cid w16 w16cex w16sdtdh w16sdtfl w16du wp14">
+<w:endnotes xmlns:wpc="http://schemas.microsoft.com/office/word/2010/wordprocessingCanvas" xmlns:cx="http://schemas.microsoft.com/office/drawing/2014/chartex" xmlns:cx1="http://schemas.microsoft.com/office/drawing/2015/9/8/chartex" xmlns:cx2="http://schemas.microsoft.com/office/drawing/2015/10/21/chartex" xmlns:cx3="http://schemas.microsoft.com/office/drawing/2016/5/9/chartex" xmlns:cx4="http://schemas.microsoft.com/office/drawing/2016/5/10/chartex" xmlns:cx5="http://schemas.microsoft.com/office/drawing/2016/5/11/chartex" xmlns:cx6="http://schemas.microsoft.com/office/drawing/2016/5/12/chartex" xmlns:cx7="http://schemas.microsoft.com/office/drawing/2016/5/13/chartex" xmlns:cx8="http://schemas.microsoft.com/office/drawing/2016/5/14/chartex" xmlns:mc="http://schemas.openxmlformats.org/markup-compatibility/2006" xmlns:aink="http://schemas.microsoft.com/office/drawing/2016/ink" xmlns:am3d="http://schemas.microsoft.com/office/drawing/2017/model3d" xmlns:o="urn:schemas-microsoft-com:office:office" xmlns:oel="http://schemas.microsoft.com/office/2019/extlst" xmlns:r="http://schemas.openxmlformats.org/officeDocument/2006/relationships" xmlns:m="http://schemas.openxmlformats.org/officeDocument/2006/math" xmlns:v="urn:schemas-microsoft-com:vml" xmlns:wp14="http://schemas.microsoft.com/office/word/2010/wordprocessingDrawing" xmlns:wp="http://schemas.openxmlformats.org/drawingml/2006/wordprocessingDrawing" xmlns:w10="urn:schemas-microsoft-com:office:word" xmlns:w="http://schemas.openxmlformats.org/wordprocessingml/2006/main" xmlns:w14="http://schemas.microsoft.com/office/word/2010/wordml" xmlns:w15="http://schemas.microsoft.com/office/word/2012/wordml" xmlns:w16cex="http://schemas.microsoft.com/office/word/2018/wordml/cex" xmlns:w16cid="http://schemas.microsoft.com/office/word/2016/wordml/cid" xmlns:w16="http://schemas.microsoft.com/office/word/2018/wordml" xmlns:w16sdtdh="http://schemas.microsoft.com/office/word/2020/wordml/sdtdatahash" xmlns:w16se="http://schemas.microsoft.com/office/word/2015/wordml/symex" xmlns:wpg="http://schemas.microsoft.com/office/word/2010/wordprocessingGroup" xmlns:wpi="http://schemas.microsoft.com/office/word/2010/wordprocessingInk" xmlns:wne="http://schemas.microsoft.com/office/word/2006/wordml" xmlns:wps="http://schemas.microsoft.com/office/word/2010/wordprocessingShape" mc:Ignorable="w14 w15 w16se w16cid w16 w16cex w16sdtdh wp14">
   <w:endnote w:type="separator" w:id="-1">
     <w:p>
       <w:r>
@@ -2069,7 +2113,7 @@
 </file>
 
 <file path=word/footer1.xml><?xml version="1.0" encoding="utf-8"?>
-<w:ftr xmlns:wpc="http://schemas.microsoft.com/office/word/2010/wordprocessingCanvas" xmlns:cx="http://schemas.microsoft.com/office/drawing/2014/chartex" xmlns:cx1="http://schemas.microsoft.com/office/drawing/2015/9/8/chartex" xmlns:cx2="http://schemas.microsoft.com/office/drawing/2015/10/21/chartex" xmlns:cx3="http://schemas.microsoft.com/office/drawing/2016/5/9/chartex" xmlns:cx4="http://schemas.microsoft.com/office/drawing/2016/5/10/chartex" xmlns:cx5="http://schemas.microsoft.com/office/drawing/2016/5/11/chartex" xmlns:cx6="http://schemas.microsoft.com/office/drawing/2016/5/12/chartex" xmlns:cx7="http://schemas.microsoft.com/office/drawing/2016/5/13/chartex" xmlns:cx8="http://schemas.microsoft.com/office/drawing/2016/5/14/chartex" xmlns:mc="http://schemas.openxmlformats.org/markup-compatibility/2006" xmlns:aink="http://schemas.microsoft.com/office/drawing/2016/ink" xmlns:am3d="http://schemas.microsoft.com/office/drawing/2017/model3d" xmlns:o="urn:schemas-microsoft-com:office:office" xmlns:oel="http://schemas.microsoft.com/office/2019/extlst" xmlns:r="http://schemas.openxmlformats.org/officeDocument/2006/relationships" xmlns:m="http://schemas.openxmlformats.org/officeDocument/2006/math" xmlns:v="urn:schemas-microsoft-com:vml" xmlns:wp14="http://schemas.microsoft.com/office/word/2010/wordprocessingDrawing" xmlns:wp="http://schemas.openxmlformats.org/drawingml/2006/wordprocessingDrawing" xmlns:w10="urn:schemas-microsoft-com:office:word" xmlns:w="http://schemas.openxmlformats.org/wordprocessingml/2006/main" xmlns:w14="http://schemas.microsoft.com/office/word/2010/wordml" xmlns:w15="http://schemas.microsoft.com/office/word/2012/wordml" xmlns:w16cex="http://schemas.microsoft.com/office/word/2018/wordml/cex" xmlns:w16cid="http://schemas.microsoft.com/office/word/2016/wordml/cid" xmlns:w16="http://schemas.microsoft.com/office/word/2018/wordml" xmlns:w16du="http://schemas.microsoft.com/office/word/2023/wordml/word16du" xmlns:w16sdtdh="http://schemas.microsoft.com/office/word/2020/wordml/sdtdatahash" xmlns:w16sdtfl="http://schemas.microsoft.com/office/word/2024/wordml/sdtformatlock" xmlns:w16se="http://schemas.microsoft.com/office/word/2015/wordml/symex" xmlns:wpg="http://schemas.microsoft.com/office/word/2010/wordprocessingGroup" xmlns:wpi="http://schemas.microsoft.com/office/word/2010/wordprocessingInk" xmlns:wne="http://schemas.microsoft.com/office/word/2006/wordml" xmlns:wps="http://schemas.microsoft.com/office/word/2010/wordprocessingShape" mc:Ignorable="w14 w15 w16se w16cid w16 w16cex w16sdtdh w16sdtfl w16du wp14">
+<w:ftr xmlns:wpc="http://schemas.microsoft.com/office/word/2010/wordprocessingCanvas" xmlns:cx="http://schemas.microsoft.com/office/drawing/2014/chartex" xmlns:cx1="http://schemas.microsoft.com/office/drawing/2015/9/8/chartex" xmlns:cx2="http://schemas.microsoft.com/office/drawing/2015/10/21/chartex" xmlns:cx3="http://schemas.microsoft.com/office/drawing/2016/5/9/chartex" xmlns:cx4="http://schemas.microsoft.com/office/drawing/2016/5/10/chartex" xmlns:cx5="http://schemas.microsoft.com/office/drawing/2016/5/11/chartex" xmlns:cx6="http://schemas.microsoft.com/office/drawing/2016/5/12/chartex" xmlns:cx7="http://schemas.microsoft.com/office/drawing/2016/5/13/chartex" xmlns:cx8="http://schemas.microsoft.com/office/drawing/2016/5/14/chartex" xmlns:mc="http://schemas.openxmlformats.org/markup-compatibility/2006" xmlns:aink="http://schemas.microsoft.com/office/drawing/2016/ink" xmlns:am3d="http://schemas.microsoft.com/office/drawing/2017/model3d" xmlns:o="urn:schemas-microsoft-com:office:office" xmlns:oel="http://schemas.microsoft.com/office/2019/extlst" xmlns:r="http://schemas.openxmlformats.org/officeDocument/2006/relationships" xmlns:m="http://schemas.openxmlformats.org/officeDocument/2006/math" xmlns:v="urn:schemas-microsoft-com:vml" xmlns:wp14="http://schemas.microsoft.com/office/word/2010/wordprocessingDrawing" xmlns:wp="http://schemas.openxmlformats.org/drawingml/2006/wordprocessingDrawing" xmlns:w10="urn:schemas-microsoft-com:office:word" xmlns:w="http://schemas.openxmlformats.org/wordprocessingml/2006/main" xmlns:w14="http://schemas.microsoft.com/office/word/2010/wordml" xmlns:w15="http://schemas.microsoft.com/office/word/2012/wordml" xmlns:w16cex="http://schemas.microsoft.com/office/word/2018/wordml/cex" xmlns:w16cid="http://schemas.microsoft.com/office/word/2016/wordml/cid" xmlns:w16="http://schemas.microsoft.com/office/word/2018/wordml" xmlns:w16sdtdh="http://schemas.microsoft.com/office/word/2020/wordml/sdtdatahash" xmlns:w16se="http://schemas.microsoft.com/office/word/2015/wordml/symex" xmlns:wpg="http://schemas.microsoft.com/office/word/2010/wordprocessingGroup" xmlns:wpi="http://schemas.microsoft.com/office/word/2010/wordprocessingInk" xmlns:wne="http://schemas.microsoft.com/office/word/2006/wordml" xmlns:wps="http://schemas.microsoft.com/office/word/2010/wordprocessingShape" mc:Ignorable="w14 w15 w16se w16cid w16 w16cex w16sdtdh wp14">
   <w:p>
     <w:pPr>
       <w:pStyle w:val="Pieddepage"/>
@@ -2079,7 +2123,7 @@
 </file>
 
 <file path=word/footer2.xml><?xml version="1.0" encoding="utf-8"?>
-<w:ftr xmlns:wpc="http://schemas.microsoft.com/office/word/2010/wordprocessingCanvas" xmlns:cx="http://schemas.microsoft.com/office/drawing/2014/chartex" xmlns:cx1="http://schemas.microsoft.com/office/drawing/2015/9/8/chartex" xmlns:cx2="http://schemas.microsoft.com/office/drawing/2015/10/21/chartex" xmlns:cx3="http://schemas.microsoft.com/office/drawing/2016/5/9/chartex" xmlns:cx4="http://schemas.microsoft.com/office/drawing/2016/5/10/chartex" xmlns:cx5="http://schemas.microsoft.com/office/drawing/2016/5/11/chartex" xmlns:cx6="http://schemas.microsoft.com/office/drawing/2016/5/12/chartex" xmlns:cx7="http://schemas.microsoft.com/office/drawing/2016/5/13/chartex" xmlns:cx8="http://schemas.microsoft.com/office/drawing/2016/5/14/chartex" xmlns:mc="http://schemas.openxmlformats.org/markup-compatibility/2006" xmlns:aink="http://schemas.microsoft.com/office/drawing/2016/ink" xmlns:am3d="http://schemas.microsoft.com/office/drawing/2017/model3d" xmlns:o="urn:schemas-microsoft-com:office:office" xmlns:oel="http://schemas.microsoft.com/office/2019/extlst" xmlns:r="http://schemas.openxmlformats.org/officeDocument/2006/relationships" xmlns:m="http://schemas.openxmlformats.org/officeDocument/2006/math" xmlns:v="urn:schemas-microsoft-com:vml" xmlns:wp14="http://schemas.microsoft.com/office/word/2010/wordprocessingDrawing" xmlns:wp="http://schemas.openxmlformats.org/drawingml/2006/wordprocessingDrawing" xmlns:w10="urn:schemas-microsoft-com:office:word" xmlns:w="http://schemas.openxmlformats.org/wordprocessingml/2006/main" xmlns:w14="http://schemas.microsoft.com/office/word/2010/wordml" xmlns:w15="http://schemas.microsoft.com/office/word/2012/wordml" xmlns:w16cex="http://schemas.microsoft.com/office/word/2018/wordml/cex" xmlns:w16cid="http://schemas.microsoft.com/office/word/2016/wordml/cid" xmlns:w16="http://schemas.microsoft.com/office/word/2018/wordml" xmlns:w16du="http://schemas.microsoft.com/office/word/2023/wordml/word16du" xmlns:w16sdtdh="http://schemas.microsoft.com/office/word/2020/wordml/sdtdatahash" xmlns:w16sdtfl="http://schemas.microsoft.com/office/word/2024/wordml/sdtformatlock" xmlns:w16se="http://schemas.microsoft.com/office/word/2015/wordml/symex" xmlns:wpg="http://schemas.microsoft.com/office/word/2010/wordprocessingGroup" xmlns:wpi="http://schemas.microsoft.com/office/word/2010/wordprocessingInk" xmlns:wne="http://schemas.microsoft.com/office/word/2006/wordml" xmlns:wps="http://schemas.microsoft.com/office/word/2010/wordprocessingShape" mc:Ignorable="w14 w15 w16se w16cid w16 w16cex w16sdtdh w16sdtfl w16du wp14">
+<w:ftr xmlns:wpc="http://schemas.microsoft.com/office/word/2010/wordprocessingCanvas" xmlns:cx="http://schemas.microsoft.com/office/drawing/2014/chartex" xmlns:cx1="http://schemas.microsoft.com/office/drawing/2015/9/8/chartex" xmlns:cx2="http://schemas.microsoft.com/office/drawing/2015/10/21/chartex" xmlns:cx3="http://schemas.microsoft.com/office/drawing/2016/5/9/chartex" xmlns:cx4="http://schemas.microsoft.com/office/drawing/2016/5/10/chartex" xmlns:cx5="http://schemas.microsoft.com/office/drawing/2016/5/11/chartex" xmlns:cx6="http://schemas.microsoft.com/office/drawing/2016/5/12/chartex" xmlns:cx7="http://schemas.microsoft.com/office/drawing/2016/5/13/chartex" xmlns:cx8="http://schemas.microsoft.com/office/drawing/2016/5/14/chartex" xmlns:mc="http://schemas.openxmlformats.org/markup-compatibility/2006" xmlns:aink="http://schemas.microsoft.com/office/drawing/2016/ink" xmlns:am3d="http://schemas.microsoft.com/office/drawing/2017/model3d" xmlns:o="urn:schemas-microsoft-com:office:office" xmlns:oel="http://schemas.microsoft.com/office/2019/extlst" xmlns:r="http://schemas.openxmlformats.org/officeDocument/2006/relationships" xmlns:m="http://schemas.openxmlformats.org/officeDocument/2006/math" xmlns:v="urn:schemas-microsoft-com:vml" xmlns:wp14="http://schemas.microsoft.com/office/word/2010/wordprocessingDrawing" xmlns:wp="http://schemas.openxmlformats.org/drawingml/2006/wordprocessingDrawing" xmlns:w10="urn:schemas-microsoft-com:office:word" xmlns:w="http://schemas.openxmlformats.org/wordprocessingml/2006/main" xmlns:w14="http://schemas.microsoft.com/office/word/2010/wordml" xmlns:w15="http://schemas.microsoft.com/office/word/2012/wordml" xmlns:w16cex="http://schemas.microsoft.com/office/word/2018/wordml/cex" xmlns:w16cid="http://schemas.microsoft.com/office/word/2016/wordml/cid" xmlns:w16="http://schemas.microsoft.com/office/word/2018/wordml" xmlns:w16sdtdh="http://schemas.microsoft.com/office/word/2020/wordml/sdtdatahash" xmlns:w16se="http://schemas.microsoft.com/office/word/2015/wordml/symex" xmlns:wpg="http://schemas.microsoft.com/office/word/2010/wordprocessingGroup" xmlns:wpi="http://schemas.microsoft.com/office/word/2010/wordprocessingInk" xmlns:wne="http://schemas.microsoft.com/office/word/2006/wordml" xmlns:wps="http://schemas.microsoft.com/office/word/2010/wordprocessingShape" mc:Ignorable="w14 w15 w16se w16cid w16 w16cex w16sdtdh wp14">
   <w:p>
     <w:pPr>
       <w:pStyle w:val="Pieddepage"/>
@@ -2089,7 +2133,7 @@
 </file>
 
 <file path=word/footer3.xml><?xml version="1.0" encoding="utf-8"?>
-<w:ftr xmlns:wpc="http://schemas.microsoft.com/office/word/2010/wordprocessingCanvas" xmlns:cx="http://schemas.microsoft.com/office/drawing/2014/chartex" xmlns:cx1="http://schemas.microsoft.com/office/drawing/2015/9/8/chartex" xmlns:cx2="http://schemas.microsoft.com/office/drawing/2015/10/21/chartex" xmlns:cx3="http://schemas.microsoft.com/office/drawing/2016/5/9/chartex" xmlns:cx4="http://schemas.microsoft.com/office/drawing/2016/5/10/chartex" xmlns:cx5="http://schemas.microsoft.com/office/drawing/2016/5/11/chartex" xmlns:cx6="http://schemas.microsoft.com/office/drawing/2016/5/12/chartex" xmlns:cx7="http://schemas.microsoft.com/office/drawing/2016/5/13/chartex" xmlns:cx8="http://schemas.microsoft.com/office/drawing/2016/5/14/chartex" xmlns:mc="http://schemas.openxmlformats.org/markup-compatibility/2006" xmlns:aink="http://schemas.microsoft.com/office/drawing/2016/ink" xmlns:am3d="http://schemas.microsoft.com/office/drawing/2017/model3d" xmlns:o="urn:schemas-microsoft-com:office:office" xmlns:oel="http://schemas.microsoft.com/office/2019/extlst" xmlns:r="http://schemas.openxmlformats.org/officeDocument/2006/relationships" xmlns:m="http://schemas.openxmlformats.org/officeDocument/2006/math" xmlns:v="urn:schemas-microsoft-com:vml" xmlns:wp14="http://schemas.microsoft.com/office/word/2010/wordprocessingDrawing" xmlns:wp="http://schemas.openxmlformats.org/drawingml/2006/wordprocessingDrawing" xmlns:w10="urn:schemas-microsoft-com:office:word" xmlns:w="http://schemas.openxmlformats.org/wordprocessingml/2006/main" xmlns:w14="http://schemas.microsoft.com/office/word/2010/wordml" xmlns:w15="http://schemas.microsoft.com/office/word/2012/wordml" xmlns:w16cex="http://schemas.microsoft.com/office/word/2018/wordml/cex" xmlns:w16cid="http://schemas.microsoft.com/office/word/2016/wordml/cid" xmlns:w16="http://schemas.microsoft.com/office/word/2018/wordml" xmlns:w16du="http://schemas.microsoft.com/office/word/2023/wordml/word16du" xmlns:w16sdtdh="http://schemas.microsoft.com/office/word/2020/wordml/sdtdatahash" xmlns:w16sdtfl="http://schemas.microsoft.com/office/word/2024/wordml/sdtformatlock" xmlns:w16se="http://schemas.microsoft.com/office/word/2015/wordml/symex" xmlns:wpg="http://schemas.microsoft.com/office/word/2010/wordprocessingGroup" xmlns:wpi="http://schemas.microsoft.com/office/word/2010/wordprocessingInk" xmlns:wne="http://schemas.microsoft.com/office/word/2006/wordml" xmlns:wps="http://schemas.microsoft.com/office/word/2010/wordprocessingShape" mc:Ignorable="w14 w15 w16se w16cid w16 w16cex w16sdtdh w16sdtfl w16du wp14">
+<w:ftr xmlns:wpc="http://schemas.microsoft.com/office/word/2010/wordprocessingCanvas" xmlns:cx="http://schemas.microsoft.com/office/drawing/2014/chartex" xmlns:cx1="http://schemas.microsoft.com/office/drawing/2015/9/8/chartex" xmlns:cx2="http://schemas.microsoft.com/office/drawing/2015/10/21/chartex" xmlns:cx3="http://schemas.microsoft.com/office/drawing/2016/5/9/chartex" xmlns:cx4="http://schemas.microsoft.com/office/drawing/2016/5/10/chartex" xmlns:cx5="http://schemas.microsoft.com/office/drawing/2016/5/11/chartex" xmlns:cx6="http://schemas.microsoft.com/office/drawing/2016/5/12/chartex" xmlns:cx7="http://schemas.microsoft.com/office/drawing/2016/5/13/chartex" xmlns:cx8="http://schemas.microsoft.com/office/drawing/2016/5/14/chartex" xmlns:mc="http://schemas.openxmlformats.org/markup-compatibility/2006" xmlns:aink="http://schemas.microsoft.com/office/drawing/2016/ink" xmlns:am3d="http://schemas.microsoft.com/office/drawing/2017/model3d" xmlns:o="urn:schemas-microsoft-com:office:office" xmlns:oel="http://schemas.microsoft.com/office/2019/extlst" xmlns:r="http://schemas.openxmlformats.org/officeDocument/2006/relationships" xmlns:m="http://schemas.openxmlformats.org/officeDocument/2006/math" xmlns:v="urn:schemas-microsoft-com:vml" xmlns:wp14="http://schemas.microsoft.com/office/word/2010/wordprocessingDrawing" xmlns:wp="http://schemas.openxmlformats.org/drawingml/2006/wordprocessingDrawing" xmlns:w10="urn:schemas-microsoft-com:office:word" xmlns:w="http://schemas.openxmlformats.org/wordprocessingml/2006/main" xmlns:w14="http://schemas.microsoft.com/office/word/2010/wordml" xmlns:w15="http://schemas.microsoft.com/office/word/2012/wordml" xmlns:w16cex="http://schemas.microsoft.com/office/word/2018/wordml/cex" xmlns:w16cid="http://schemas.microsoft.com/office/word/2016/wordml/cid" xmlns:w16="http://schemas.microsoft.com/office/word/2018/wordml" xmlns:w16sdtdh="http://schemas.microsoft.com/office/word/2020/wordml/sdtdatahash" xmlns:w16se="http://schemas.microsoft.com/office/word/2015/wordml/symex" xmlns:wpg="http://schemas.microsoft.com/office/word/2010/wordprocessingGroup" xmlns:wpi="http://schemas.microsoft.com/office/word/2010/wordprocessingInk" xmlns:wne="http://schemas.microsoft.com/office/word/2006/wordml" xmlns:wps="http://schemas.microsoft.com/office/word/2010/wordprocessingShape" mc:Ignorable="w14 w15 w16se w16cid w16 w16cex w16sdtdh wp14">
   <w:p>
     <w:pPr>
       <w:pStyle w:val="Pieddepage"/>
@@ -2099,7 +2143,7 @@
 </file>
 
 <file path=word/footnotes.xml><?xml version="1.0" encoding="utf-8"?>
-<w:footnotes xmlns:wpc="http://schemas.microsoft.com/office/word/2010/wordprocessingCanvas" xmlns:cx="http://schemas.microsoft.com/office/drawing/2014/chartex" xmlns:cx1="http://schemas.microsoft.com/office/drawing/2015/9/8/chartex" xmlns:cx2="http://schemas.microsoft.com/office/drawing/2015/10/21/chartex" xmlns:cx3="http://schemas.microsoft.com/office/drawing/2016/5/9/chartex" xmlns:cx4="http://schemas.microsoft.com/office/drawing/2016/5/10/chartex" xmlns:cx5="http://schemas.microsoft.com/office/drawing/2016/5/11/chartex" xmlns:cx6="http://schemas.microsoft.com/office/drawing/2016/5/12/chartex" xmlns:cx7="http://schemas.microsoft.com/office/drawing/2016/5/13/chartex" xmlns:cx8="http://schemas.microsoft.com/office/drawing/2016/5/14/chartex" xmlns:mc="http://schemas.openxmlformats.org/markup-compatibility/2006" xmlns:aink="http://schemas.microsoft.com/office/drawing/2016/ink" xmlns:am3d="http://schemas.microsoft.com/office/drawing/2017/model3d" xmlns:o="urn:schemas-microsoft-com:office:office" xmlns:oel="http://schemas.microsoft.com/office/2019/extlst" xmlns:r="http://schemas.openxmlformats.org/officeDocument/2006/relationships" xmlns:m="http://schemas.openxmlformats.org/officeDocument/2006/math" xmlns:v="urn:schemas-microsoft-com:vml" xmlns:wp14="http://schemas.microsoft.com/office/word/2010/wordprocessingDrawing" xmlns:wp="http://schemas.openxmlformats.org/drawingml/2006/wordprocessingDrawing" xmlns:w10="urn:schemas-microsoft-com:office:word" xmlns:w="http://schemas.openxmlformats.org/wordprocessingml/2006/main" xmlns:w14="http://schemas.microsoft.com/office/word/2010/wordml" xmlns:w15="http://schemas.microsoft.com/office/word/2012/wordml" xmlns:w16cex="http://schemas.microsoft.com/office/word/2018/wordml/cex" xmlns:w16cid="http://schemas.microsoft.com/office/word/2016/wordml/cid" xmlns:w16="http://schemas.microsoft.com/office/word/2018/wordml" xmlns:w16du="http://schemas.microsoft.com/office/word/2023/wordml/word16du" xmlns:w16sdtdh="http://schemas.microsoft.com/office/word/2020/wordml/sdtdatahash" xmlns:w16sdtfl="http://schemas.microsoft.com/office/word/2024/wordml/sdtformatlock" xmlns:w16se="http://schemas.microsoft.com/office/word/2015/wordml/symex" xmlns:wpg="http://schemas.microsoft.com/office/word/2010/wordprocessingGroup" xmlns:wpi="http://schemas.microsoft.com/office/word/2010/wordprocessingInk" xmlns:wne="http://schemas.microsoft.com/office/word/2006/wordml" xmlns:wps="http://schemas.microsoft.com/office/word/2010/wordprocessingShape" mc:Ignorable="w14 w15 w16se w16cid w16 w16cex w16sdtdh w16sdtfl w16du wp14">
+<w:footnotes xmlns:wpc="http://schemas.microsoft.com/office/word/2010/wordprocessingCanvas" xmlns:cx="http://schemas.microsoft.com/office/drawing/2014/chartex" xmlns:cx1="http://schemas.microsoft.com/office/drawing/2015/9/8/chartex" xmlns:cx2="http://schemas.microsoft.com/office/drawing/2015/10/21/chartex" xmlns:cx3="http://schemas.microsoft.com/office/drawing/2016/5/9/chartex" xmlns:cx4="http://schemas.microsoft.com/office/drawing/2016/5/10/chartex" xmlns:cx5="http://schemas.microsoft.com/office/drawing/2016/5/11/chartex" xmlns:cx6="http://schemas.microsoft.com/office/drawing/2016/5/12/chartex" xmlns:cx7="http://schemas.microsoft.com/office/drawing/2016/5/13/chartex" xmlns:cx8="http://schemas.microsoft.com/office/drawing/2016/5/14/chartex" xmlns:mc="http://schemas.openxmlformats.org/markup-compatibility/2006" xmlns:aink="http://schemas.microsoft.com/office/drawing/2016/ink" xmlns:am3d="http://schemas.microsoft.com/office/drawing/2017/model3d" xmlns:o="urn:schemas-microsoft-com:office:office" xmlns:oel="http://schemas.microsoft.com/office/2019/extlst" xmlns:r="http://schemas.openxmlformats.org/officeDocument/2006/relationships" xmlns:m="http://schemas.openxmlformats.org/officeDocument/2006/math" xmlns:v="urn:schemas-microsoft-com:vml" xmlns:wp14="http://schemas.microsoft.com/office/word/2010/wordprocessingDrawing" xmlns:wp="http://schemas.openxmlformats.org/drawingml/2006/wordprocessingDrawing" xmlns:w10="urn:schemas-microsoft-com:office:word" xmlns:w="http://schemas.openxmlformats.org/wordprocessingml/2006/main" xmlns:w14="http://schemas.microsoft.com/office/word/2010/wordml" xmlns:w15="http://schemas.microsoft.com/office/word/2012/wordml" xmlns:w16cex="http://schemas.microsoft.com/office/word/2018/wordml/cex" xmlns:w16cid="http://schemas.microsoft.com/office/word/2016/wordml/cid" xmlns:w16="http://schemas.microsoft.com/office/word/2018/wordml" xmlns:w16sdtdh="http://schemas.microsoft.com/office/word/2020/wordml/sdtdatahash" xmlns:w16se="http://schemas.microsoft.com/office/word/2015/wordml/symex" xmlns:wpg="http://schemas.microsoft.com/office/word/2010/wordprocessingGroup" xmlns:wpi="http://schemas.microsoft.com/office/word/2010/wordprocessingInk" xmlns:wne="http://schemas.microsoft.com/office/word/2006/wordml" xmlns:wps="http://schemas.microsoft.com/office/word/2010/wordprocessingShape" mc:Ignorable="w14 w15 w16se w16cid w16 w16cex w16sdtdh wp14">
   <w:footnote w:type="separator" w:id="-1">
     <w:p>
       <w:r>
@@ -2118,7 +2162,7 @@
 </file>
 
 <file path=word/header1.xml><?xml version="1.0" encoding="utf-8"?>
-<w:hdr xmlns:wpc="http://schemas.microsoft.com/office/word/2010/wordprocessingCanvas" xmlns:cx="http://schemas.microsoft.com/office/drawing/2014/chartex" xmlns:cx1="http://schemas.microsoft.com/office/drawing/2015/9/8/chartex" xmlns:cx2="http://schemas.microsoft.com/office/drawing/2015/10/21/chartex" xmlns:cx3="http://schemas.microsoft.com/office/drawing/2016/5/9/chartex" xmlns:cx4="http://schemas.microsoft.com/office/drawing/2016/5/10/chartex" xmlns:cx5="http://schemas.microsoft.com/office/drawing/2016/5/11/chartex" xmlns:cx6="http://schemas.microsoft.com/office/drawing/2016/5/12/chartex" xmlns:cx7="http://schemas.microsoft.com/office/drawing/2016/5/13/chartex" xmlns:cx8="http://schemas.microsoft.com/office/drawing/2016/5/14/chartex" xmlns:mc="http://schemas.openxmlformats.org/markup-compatibility/2006" xmlns:aink="http://schemas.microsoft.com/office/drawing/2016/ink" xmlns:am3d="http://schemas.microsoft.com/office/drawing/2017/model3d" xmlns:o="urn:schemas-microsoft-com:office:office" xmlns:oel="http://schemas.microsoft.com/office/2019/extlst" xmlns:r="http://schemas.openxmlformats.org/officeDocument/2006/relationships" xmlns:m="http://schemas.openxmlformats.org/officeDocument/2006/math" xmlns:v="urn:schemas-microsoft-com:vml" xmlns:wp14="http://schemas.microsoft.com/office/word/2010/wordprocessingDrawing" xmlns:wp="http://schemas.openxmlformats.org/drawingml/2006/wordprocessingDrawing" xmlns:w10="urn:schemas-microsoft-com:office:word" xmlns:w="http://schemas.openxmlformats.org/wordprocessingml/2006/main" xmlns:w14="http://schemas.microsoft.com/office/word/2010/wordml" xmlns:w15="http://schemas.microsoft.com/office/word/2012/wordml" xmlns:w16cex="http://schemas.microsoft.com/office/word/2018/wordml/cex" xmlns:w16cid="http://schemas.microsoft.com/office/word/2016/wordml/cid" xmlns:w16="http://schemas.microsoft.com/office/word/2018/wordml" xmlns:w16du="http://schemas.microsoft.com/office/word/2023/wordml/word16du" xmlns:w16sdtdh="http://schemas.microsoft.com/office/word/2020/wordml/sdtdatahash" xmlns:w16sdtfl="http://schemas.microsoft.com/office/word/2024/wordml/sdtformatlock" xmlns:w16se="http://schemas.microsoft.com/office/word/2015/wordml/symex" xmlns:wpg="http://schemas.microsoft.com/office/word/2010/wordprocessingGroup" xmlns:wpi="http://schemas.microsoft.com/office/word/2010/wordprocessingInk" xmlns:wne="http://schemas.microsoft.com/office/word/2006/wordml" xmlns:wps="http://schemas.microsoft.com/office/word/2010/wordprocessingShape" mc:Ignorable="w14 w15 w16se w16cid w16 w16cex w16sdtdh w16sdtfl w16du wp14">
+<w:hdr xmlns:wpc="http://schemas.microsoft.com/office/word/2010/wordprocessingCanvas" xmlns:cx="http://schemas.microsoft.com/office/drawing/2014/chartex" xmlns:cx1="http://schemas.microsoft.com/office/drawing/2015/9/8/chartex" xmlns:cx2="http://schemas.microsoft.com/office/drawing/2015/10/21/chartex" xmlns:cx3="http://schemas.microsoft.com/office/drawing/2016/5/9/chartex" xmlns:cx4="http://schemas.microsoft.com/office/drawing/2016/5/10/chartex" xmlns:cx5="http://schemas.microsoft.com/office/drawing/2016/5/11/chartex" xmlns:cx6="http://schemas.microsoft.com/office/drawing/2016/5/12/chartex" xmlns:cx7="http://schemas.microsoft.com/office/drawing/2016/5/13/chartex" xmlns:cx8="http://schemas.microsoft.com/office/drawing/2016/5/14/chartex" xmlns:mc="http://schemas.openxmlformats.org/markup-compatibility/2006" xmlns:aink="http://schemas.microsoft.com/office/drawing/2016/ink" xmlns:am3d="http://schemas.microsoft.com/office/drawing/2017/model3d" xmlns:o="urn:schemas-microsoft-com:office:office" xmlns:oel="http://schemas.microsoft.com/office/2019/extlst" xmlns:r="http://schemas.openxmlformats.org/officeDocument/2006/relationships" xmlns:m="http://schemas.openxmlformats.org/officeDocument/2006/math" xmlns:v="urn:schemas-microsoft-com:vml" xmlns:wp14="http://schemas.microsoft.com/office/word/2010/wordprocessingDrawing" xmlns:wp="http://schemas.openxmlformats.org/drawingml/2006/wordprocessingDrawing" xmlns:w10="urn:schemas-microsoft-com:office:word" xmlns:w="http://schemas.openxmlformats.org/wordprocessingml/2006/main" xmlns:w14="http://schemas.microsoft.com/office/word/2010/wordml" xmlns:w15="http://schemas.microsoft.com/office/word/2012/wordml" xmlns:w16cex="http://schemas.microsoft.com/office/word/2018/wordml/cex" xmlns:w16cid="http://schemas.microsoft.com/office/word/2016/wordml/cid" xmlns:w16="http://schemas.microsoft.com/office/word/2018/wordml" xmlns:w16sdtdh="http://schemas.microsoft.com/office/word/2020/wordml/sdtdatahash" xmlns:w16se="http://schemas.microsoft.com/office/word/2015/wordml/symex" xmlns:wpg="http://schemas.microsoft.com/office/word/2010/wordprocessingGroup" xmlns:wpi="http://schemas.microsoft.com/office/word/2010/wordprocessingInk" xmlns:wne="http://schemas.microsoft.com/office/word/2006/wordml" xmlns:wps="http://schemas.microsoft.com/office/word/2010/wordprocessingShape" mc:Ignorable="w14 w15 w16se w16cid w16 w16cex w16sdtdh wp14">
   <w:p>
     <w:pPr>
       <w:pStyle w:val="En-tte"/>
@@ -2128,7 +2172,7 @@
 </file>
 
 <file path=word/header2.xml><?xml version="1.0" encoding="utf-8"?>
-<w:hdr xmlns:wpc="http://schemas.microsoft.com/office/word/2010/wordprocessingCanvas" xmlns:cx="http://schemas.microsoft.com/office/drawing/2014/chartex" xmlns:cx1="http://schemas.microsoft.com/office/drawing/2015/9/8/chartex" xmlns:cx2="http://schemas.microsoft.com/office/drawing/2015/10/21/chartex" xmlns:cx3="http://schemas.microsoft.com/office/drawing/2016/5/9/chartex" xmlns:cx4="http://schemas.microsoft.com/office/drawing/2016/5/10/chartex" xmlns:cx5="http://schemas.microsoft.com/office/drawing/2016/5/11/chartex" xmlns:cx6="http://schemas.microsoft.com/office/drawing/2016/5/12/chartex" xmlns:cx7="http://schemas.microsoft.com/office/drawing/2016/5/13/chartex" xmlns:cx8="http://schemas.microsoft.com/office/drawing/2016/5/14/chartex" xmlns:mc="http://schemas.openxmlformats.org/markup-compatibility/2006" xmlns:aink="http://schemas.microsoft.com/office/drawing/2016/ink" xmlns:am3d="http://schemas.microsoft.com/office/drawing/2017/model3d" xmlns:o="urn:schemas-microsoft-com:office:office" xmlns:oel="http://schemas.microsoft.com/office/2019/extlst" xmlns:r="http://schemas.openxmlformats.org/officeDocument/2006/relationships" xmlns:m="http://schemas.openxmlformats.org/officeDocument/2006/math" xmlns:v="urn:schemas-microsoft-com:vml" xmlns:wp14="http://schemas.microsoft.com/office/word/2010/wordprocessingDrawing" xmlns:wp="http://schemas.openxmlformats.org/drawingml/2006/wordprocessingDrawing" xmlns:w10="urn:schemas-microsoft-com:office:word" xmlns:w="http://schemas.openxmlformats.org/wordprocessingml/2006/main" xmlns:w14="http://schemas.microsoft.com/office/word/2010/wordml" xmlns:w15="http://schemas.microsoft.com/office/word/2012/wordml" xmlns:w16cex="http://schemas.microsoft.com/office/word/2018/wordml/cex" xmlns:w16cid="http://schemas.microsoft.com/office/word/2016/wordml/cid" xmlns:w16="http://schemas.microsoft.com/office/word/2018/wordml" xmlns:w16du="http://schemas.microsoft.com/office/word/2023/wordml/word16du" xmlns:w16sdtdh="http://schemas.microsoft.com/office/word/2020/wordml/sdtdatahash" xmlns:w16sdtfl="http://schemas.microsoft.com/office/word/2024/wordml/sdtformatlock" xmlns:w16se="http://schemas.microsoft.com/office/word/2015/wordml/symex" xmlns:wpg="http://schemas.microsoft.com/office/word/2010/wordprocessingGroup" xmlns:wpi="http://schemas.microsoft.com/office/word/2010/wordprocessingInk" xmlns:wne="http://schemas.microsoft.com/office/word/2006/wordml" xmlns:wps="http://schemas.microsoft.com/office/word/2010/wordprocessingShape" mc:Ignorable="w14 w15 w16se w16cid w16 w16cex w16sdtdh w16sdtfl w16du wp14">
+<w:hdr xmlns:wpc="http://schemas.microsoft.com/office/word/2010/wordprocessingCanvas" xmlns:cx="http://schemas.microsoft.com/office/drawing/2014/chartex" xmlns:cx1="http://schemas.microsoft.com/office/drawing/2015/9/8/chartex" xmlns:cx2="http://schemas.microsoft.com/office/drawing/2015/10/21/chartex" xmlns:cx3="http://schemas.microsoft.com/office/drawing/2016/5/9/chartex" xmlns:cx4="http://schemas.microsoft.com/office/drawing/2016/5/10/chartex" xmlns:cx5="http://schemas.microsoft.com/office/drawing/2016/5/11/chartex" xmlns:cx6="http://schemas.microsoft.com/office/drawing/2016/5/12/chartex" xmlns:cx7="http://schemas.microsoft.com/office/drawing/2016/5/13/chartex" xmlns:cx8="http://schemas.microsoft.com/office/drawing/2016/5/14/chartex" xmlns:mc="http://schemas.openxmlformats.org/markup-compatibility/2006" xmlns:aink="http://schemas.microsoft.com/office/drawing/2016/ink" xmlns:am3d="http://schemas.microsoft.com/office/drawing/2017/model3d" xmlns:o="urn:schemas-microsoft-com:office:office" xmlns:oel="http://schemas.microsoft.com/office/2019/extlst" xmlns:r="http://schemas.openxmlformats.org/officeDocument/2006/relationships" xmlns:m="http://schemas.openxmlformats.org/officeDocument/2006/math" xmlns:v="urn:schemas-microsoft-com:vml" xmlns:wp14="http://schemas.microsoft.com/office/word/2010/wordprocessingDrawing" xmlns:wp="http://schemas.openxmlformats.org/drawingml/2006/wordprocessingDrawing" xmlns:w10="urn:schemas-microsoft-com:office:word" xmlns:w="http://schemas.openxmlformats.org/wordprocessingml/2006/main" xmlns:w14="http://schemas.microsoft.com/office/word/2010/wordml" xmlns:w15="http://schemas.microsoft.com/office/word/2012/wordml" xmlns:w16cex="http://schemas.microsoft.com/office/word/2018/wordml/cex" xmlns:w16cid="http://schemas.microsoft.com/office/word/2016/wordml/cid" xmlns:w16="http://schemas.microsoft.com/office/word/2018/wordml" xmlns:w16sdtdh="http://schemas.microsoft.com/office/word/2020/wordml/sdtdatahash" xmlns:w16se="http://schemas.microsoft.com/office/word/2015/wordml/symex" xmlns:wpg="http://schemas.microsoft.com/office/word/2010/wordprocessingGroup" xmlns:wpi="http://schemas.microsoft.com/office/word/2010/wordprocessingInk" xmlns:wne="http://schemas.microsoft.com/office/word/2006/wordml" xmlns:wps="http://schemas.microsoft.com/office/word/2010/wordprocessingShape" mc:Ignorable="w14 w15 w16se w16cid w16 w16cex w16sdtdh wp14">
   <w:p>
     <w:pPr>
       <w:pStyle w:val="En-tte"/>
@@ -2138,7 +2182,7 @@
 </file>
 
 <file path=word/header3.xml><?xml version="1.0" encoding="utf-8"?>
-<w:hdr xmlns:wpc="http://schemas.microsoft.com/office/word/2010/wordprocessingCanvas" xmlns:cx="http://schemas.microsoft.com/office/drawing/2014/chartex" xmlns:cx1="http://schemas.microsoft.com/office/drawing/2015/9/8/chartex" xmlns:cx2="http://schemas.microsoft.com/office/drawing/2015/10/21/chartex" xmlns:cx3="http://schemas.microsoft.com/office/drawing/2016/5/9/chartex" xmlns:cx4="http://schemas.microsoft.com/office/drawing/2016/5/10/chartex" xmlns:cx5="http://schemas.microsoft.com/office/drawing/2016/5/11/chartex" xmlns:cx6="http://schemas.microsoft.com/office/drawing/2016/5/12/chartex" xmlns:cx7="http://schemas.microsoft.com/office/drawing/2016/5/13/chartex" xmlns:cx8="http://schemas.microsoft.com/office/drawing/2016/5/14/chartex" xmlns:mc="http://schemas.openxmlformats.org/markup-compatibility/2006" xmlns:aink="http://schemas.microsoft.com/office/drawing/2016/ink" xmlns:am3d="http://schemas.microsoft.com/office/drawing/2017/model3d" xmlns:o="urn:schemas-microsoft-com:office:office" xmlns:oel="http://schemas.microsoft.com/office/2019/extlst" xmlns:r="http://schemas.openxmlformats.org/officeDocument/2006/relationships" xmlns:m="http://schemas.openxmlformats.org/officeDocument/2006/math" xmlns:v="urn:schemas-microsoft-com:vml" xmlns:wp14="http://schemas.microsoft.com/office/word/2010/wordprocessingDrawing" xmlns:wp="http://schemas.openxmlformats.org/drawingml/2006/wordprocessingDrawing" xmlns:w10="urn:schemas-microsoft-com:office:word" xmlns:w="http://schemas.openxmlformats.org/wordprocessingml/2006/main" xmlns:w14="http://schemas.microsoft.com/office/word/2010/wordml" xmlns:w15="http://schemas.microsoft.com/office/word/2012/wordml" xmlns:w16cex="http://schemas.microsoft.com/office/word/2018/wordml/cex" xmlns:w16cid="http://schemas.microsoft.com/office/word/2016/wordml/cid" xmlns:w16="http://schemas.microsoft.com/office/word/2018/wordml" xmlns:w16du="http://schemas.microsoft.com/office/word/2023/wordml/word16du" xmlns:w16sdtdh="http://schemas.microsoft.com/office/word/2020/wordml/sdtdatahash" xmlns:w16sdtfl="http://schemas.microsoft.com/office/word/2024/wordml/sdtformatlock" xmlns:w16se="http://schemas.microsoft.com/office/word/2015/wordml/symex" xmlns:wpg="http://schemas.microsoft.com/office/word/2010/wordprocessingGroup" xmlns:wpi="http://schemas.microsoft.com/office/word/2010/wordprocessingInk" xmlns:wne="http://schemas.microsoft.com/office/word/2006/wordml" xmlns:wps="http://schemas.microsoft.com/office/word/2010/wordprocessingShape" mc:Ignorable="w14 w15 w16se w16cid w16 w16cex w16sdtdh w16sdtfl w16du wp14">
+<w:hdr xmlns:wpc="http://schemas.microsoft.com/office/word/2010/wordprocessingCanvas" xmlns:cx="http://schemas.microsoft.com/office/drawing/2014/chartex" xmlns:cx1="http://schemas.microsoft.com/office/drawing/2015/9/8/chartex" xmlns:cx2="http://schemas.microsoft.com/office/drawing/2015/10/21/chartex" xmlns:cx3="http://schemas.microsoft.com/office/drawing/2016/5/9/chartex" xmlns:cx4="http://schemas.microsoft.com/office/drawing/2016/5/10/chartex" xmlns:cx5="http://schemas.microsoft.com/office/drawing/2016/5/11/chartex" xmlns:cx6="http://schemas.microsoft.com/office/drawing/2016/5/12/chartex" xmlns:cx7="http://schemas.microsoft.com/office/drawing/2016/5/13/chartex" xmlns:cx8="http://schemas.microsoft.com/office/drawing/2016/5/14/chartex" xmlns:mc="http://schemas.openxmlformats.org/markup-compatibility/2006" xmlns:aink="http://schemas.microsoft.com/office/drawing/2016/ink" xmlns:am3d="http://schemas.microsoft.com/office/drawing/2017/model3d" xmlns:o="urn:schemas-microsoft-com:office:office" xmlns:oel="http://schemas.microsoft.com/office/2019/extlst" xmlns:r="http://schemas.openxmlformats.org/officeDocument/2006/relationships" xmlns:m="http://schemas.openxmlformats.org/officeDocument/2006/math" xmlns:v="urn:schemas-microsoft-com:vml" xmlns:wp14="http://schemas.microsoft.com/office/word/2010/wordprocessingDrawing" xmlns:wp="http://schemas.openxmlformats.org/drawingml/2006/wordprocessingDrawing" xmlns:w10="urn:schemas-microsoft-com:office:word" xmlns:w="http://schemas.openxmlformats.org/wordprocessingml/2006/main" xmlns:w14="http://schemas.microsoft.com/office/word/2010/wordml" xmlns:w15="http://schemas.microsoft.com/office/word/2012/wordml" xmlns:w16cex="http://schemas.microsoft.com/office/word/2018/wordml/cex" xmlns:w16cid="http://schemas.microsoft.com/office/word/2016/wordml/cid" xmlns:w16="http://schemas.microsoft.com/office/word/2018/wordml" xmlns:w16sdtdh="http://schemas.microsoft.com/office/word/2020/wordml/sdtdatahash" xmlns:w16se="http://schemas.microsoft.com/office/word/2015/wordml/symex" xmlns:wpg="http://schemas.microsoft.com/office/word/2010/wordprocessingGroup" xmlns:wpi="http://schemas.microsoft.com/office/word/2010/wordprocessingInk" xmlns:wne="http://schemas.microsoft.com/office/word/2006/wordml" xmlns:wps="http://schemas.microsoft.com/office/word/2010/wordprocessingShape" mc:Ignorable="w14 w15 w16se w16cid w16 w16cex w16sdtdh wp14">
   <w:p>
     <w:pPr>
       <w:pStyle w:val="En-tte"/>
@@ -2148,7 +2192,7 @@
 </file>
 
 <file path=word/numbering.xml><?xml version="1.0" encoding="utf-8"?>
-<w:numbering xmlns:wpc="http://schemas.microsoft.com/office/word/2010/wordprocessingCanvas" xmlns:cx="http://schemas.microsoft.com/office/drawing/2014/chartex" xmlns:cx1="http://schemas.microsoft.com/office/drawing/2015/9/8/chartex" xmlns:cx2="http://schemas.microsoft.com/office/drawing/2015/10/21/chartex" xmlns:cx3="http://schemas.microsoft.com/office/drawing/2016/5/9/chartex" xmlns:cx4="http://schemas.microsoft.com/office/drawing/2016/5/10/chartex" xmlns:cx5="http://schemas.microsoft.com/office/drawing/2016/5/11/chartex" xmlns:cx6="http://schemas.microsoft.com/office/drawing/2016/5/12/chartex" xmlns:cx7="http://schemas.microsoft.com/office/drawing/2016/5/13/chartex" xmlns:cx8="http://schemas.microsoft.com/office/drawing/2016/5/14/chartex" xmlns:mc="http://schemas.openxmlformats.org/markup-compatibility/2006" xmlns:aink="http://schemas.microsoft.com/office/drawing/2016/ink" xmlns:am3d="http://schemas.microsoft.com/office/drawing/2017/model3d" xmlns:o="urn:schemas-microsoft-com:office:office" xmlns:oel="http://schemas.microsoft.com/office/2019/extlst" xmlns:r="http://schemas.openxmlformats.org/officeDocument/2006/relationships" xmlns:m="http://schemas.openxmlformats.org/officeDocument/2006/math" xmlns:v="urn:schemas-microsoft-com:vml" xmlns:wp14="http://schemas.microsoft.com/office/word/2010/wordprocessingDrawing" xmlns:wp="http://schemas.openxmlformats.org/drawingml/2006/wordprocessingDrawing" xmlns:w10="urn:schemas-microsoft-com:office:word" xmlns:w="http://schemas.openxmlformats.org/wordprocessingml/2006/main" xmlns:w14="http://schemas.microsoft.com/office/word/2010/wordml" xmlns:w15="http://schemas.microsoft.com/office/word/2012/wordml" xmlns:w16cex="http://schemas.microsoft.com/office/word/2018/wordml/cex" xmlns:w16cid="http://schemas.microsoft.com/office/word/2016/wordml/cid" xmlns:w16="http://schemas.microsoft.com/office/word/2018/wordml" xmlns:w16du="http://schemas.microsoft.com/office/word/2023/wordml/word16du" xmlns:w16sdtdh="http://schemas.microsoft.com/office/word/2020/wordml/sdtdatahash" xmlns:w16sdtfl="http://schemas.microsoft.com/office/word/2024/wordml/sdtformatlock" xmlns:w16se="http://schemas.microsoft.com/office/word/2015/wordml/symex" xmlns:wpg="http://schemas.microsoft.com/office/word/2010/wordprocessingGroup" xmlns:wpi="http://schemas.microsoft.com/office/word/2010/wordprocessingInk" xmlns:wne="http://schemas.microsoft.com/office/word/2006/wordml" xmlns:wps="http://schemas.microsoft.com/office/word/2010/wordprocessingShape" mc:Ignorable="w14 w15 w16se w16cid w16 w16cex w16sdtdh w16sdtfl w16du wp14">
+<w:numbering xmlns:wpc="http://schemas.microsoft.com/office/word/2010/wordprocessingCanvas" xmlns:cx="http://schemas.microsoft.com/office/drawing/2014/chartex" xmlns:cx1="http://schemas.microsoft.com/office/drawing/2015/9/8/chartex" xmlns:cx2="http://schemas.microsoft.com/office/drawing/2015/10/21/chartex" xmlns:cx3="http://schemas.microsoft.com/office/drawing/2016/5/9/chartex" xmlns:cx4="http://schemas.microsoft.com/office/drawing/2016/5/10/chartex" xmlns:cx5="http://schemas.microsoft.com/office/drawing/2016/5/11/chartex" xmlns:cx6="http://schemas.microsoft.com/office/drawing/2016/5/12/chartex" xmlns:cx7="http://schemas.microsoft.com/office/drawing/2016/5/13/chartex" xmlns:cx8="http://schemas.microsoft.com/office/drawing/2016/5/14/chartex" xmlns:mc="http://schemas.openxmlformats.org/markup-compatibility/2006" xmlns:aink="http://schemas.microsoft.com/office/drawing/2016/ink" xmlns:am3d="http://schemas.microsoft.com/office/drawing/2017/model3d" xmlns:o="urn:schemas-microsoft-com:office:office" xmlns:oel="http://schemas.microsoft.com/office/2019/extlst" xmlns:r="http://schemas.openxmlformats.org/officeDocument/2006/relationships" xmlns:m="http://schemas.openxmlformats.org/officeDocument/2006/math" xmlns:v="urn:schemas-microsoft-com:vml" xmlns:wp14="http://schemas.microsoft.com/office/word/2010/wordprocessingDrawing" xmlns:wp="http://schemas.openxmlformats.org/drawingml/2006/wordprocessingDrawing" xmlns:w10="urn:schemas-microsoft-com:office:word" xmlns:w="http://schemas.openxmlformats.org/wordprocessingml/2006/main" xmlns:w14="http://schemas.microsoft.com/office/word/2010/wordml" xmlns:w15="http://schemas.microsoft.com/office/word/2012/wordml" xmlns:w16cex="http://schemas.microsoft.com/office/word/2018/wordml/cex" xmlns:w16cid="http://schemas.microsoft.com/office/word/2016/wordml/cid" xmlns:w16="http://schemas.microsoft.com/office/word/2018/wordml" xmlns:w16sdtdh="http://schemas.microsoft.com/office/word/2020/wordml/sdtdatahash" xmlns:w16se="http://schemas.microsoft.com/office/word/2015/wordml/symex" xmlns:wpg="http://schemas.microsoft.com/office/word/2010/wordprocessingGroup" xmlns:wpi="http://schemas.microsoft.com/office/word/2010/wordprocessingInk" xmlns:wne="http://schemas.microsoft.com/office/word/2006/wordml" xmlns:wps="http://schemas.microsoft.com/office/word/2010/wordprocessingShape" mc:Ignorable="w14 w15 w16se w16cid w16 w16cex w16sdtdh wp14">
   <w:abstractNum w:abstractNumId="0" w15:restartNumberingAfterBreak="0">
     <w:nsid w:val="05C63D37"/>
     <w:multiLevelType w:val="hybridMultilevel"/>
@@ -5161,7 +5205,7 @@
 </file>
 
 <file path=word/styles.xml><?xml version="1.0" encoding="utf-8"?>
-<w:styles xmlns:mc="http://schemas.openxmlformats.org/markup-compatibility/2006" xmlns:r="http://schemas.openxmlformats.org/officeDocument/2006/relationships" xmlns:w="http://schemas.openxmlformats.org/wordprocessingml/2006/main" xmlns:w14="http://schemas.microsoft.com/office/word/2010/wordml" xmlns:w15="http://schemas.microsoft.com/office/word/2012/wordml" xmlns:w16cex="http://schemas.microsoft.com/office/word/2018/wordml/cex" xmlns:w16cid="http://schemas.microsoft.com/office/word/2016/wordml/cid" xmlns:w16="http://schemas.microsoft.com/office/word/2018/wordml" xmlns:w16du="http://schemas.microsoft.com/office/word/2023/wordml/word16du" xmlns:w16sdtdh="http://schemas.microsoft.com/office/word/2020/wordml/sdtdatahash" xmlns:w16sdtfl="http://schemas.microsoft.com/office/word/2024/wordml/sdtformatlock" xmlns:w16se="http://schemas.microsoft.com/office/word/2015/wordml/symex" mc:Ignorable="w14 w15 w16se w16cid w16 w16cex w16sdtdh w16sdtfl w16du">
+<w:styles xmlns:mc="http://schemas.openxmlformats.org/markup-compatibility/2006" xmlns:r="http://schemas.openxmlformats.org/officeDocument/2006/relationships" xmlns:w="http://schemas.openxmlformats.org/wordprocessingml/2006/main" xmlns:w14="http://schemas.microsoft.com/office/word/2010/wordml" xmlns:w15="http://schemas.microsoft.com/office/word/2012/wordml" xmlns:w16cex="http://schemas.microsoft.com/office/word/2018/wordml/cex" xmlns:w16cid="http://schemas.microsoft.com/office/word/2016/wordml/cid" xmlns:w16="http://schemas.microsoft.com/office/word/2018/wordml" xmlns:w16sdtdh="http://schemas.microsoft.com/office/word/2020/wordml/sdtdatahash" xmlns:w16se="http://schemas.microsoft.com/office/word/2015/wordml/symex" mc:Ignorable="w14 w15 w16se w16cid w16 w16cex w16sdtdh">
   <w:docDefaults>
     <w:rPrDefault>
       <w:rPr>

</xml_diff>